<commit_message>
[add]: <4 lab 3d>
</commit_message>
<xml_diff>
--- a/semester_4/TeoriyaAvtomatov/lab1_2_3/lab2/Otchet2.docx
+++ b/semester_4/TeoriyaAvtomatov/lab1_2_3/lab2/Otchet2.docx
@@ -176,8 +176,10 @@
           <w:sz w:val="28"/>
           <w:szCs w:val="28"/>
         </w:rPr>
-        <w:t>1</w:t>
-      </w:r>
+        <w:t>2</w:t>
+      </w:r>
+      <w:bookmarkStart w:id="0" w:name="_GoBack"/>
+      <w:bookmarkEnd w:id="0"/>
       <w:r>
         <w:rPr>
           <w:sz w:val="28"/>
@@ -3375,61 +3377,7 @@
                       <w:szCs w:val="24"/>
                       <w:lang w:val="en-US"/>
                     </w:rPr>
-                    <m:t>1.</m:t>
-                  </m:r>
-                  <m:r>
-                    <w:rPr>
-                      <w:rFonts w:ascii="Cambria Math" w:eastAsia="Times New Roman" w:hAnsi="Cambria Math" w:cs="Times New Roman"/>
-                      <w:sz w:val="24"/>
-                      <w:szCs w:val="24"/>
-                      <w:lang w:val="en-US"/>
-                    </w:rPr>
-                    <m:t>3</m:t>
-                  </m:r>
-                  <m:r>
-                    <w:rPr>
-                      <w:rFonts w:ascii="Cambria Math" w:eastAsia="Times New Roman" w:hAnsi="Cambria Math" w:cs="Times New Roman"/>
-                      <w:sz w:val="24"/>
-                      <w:szCs w:val="24"/>
-                      <w:lang w:val="en-US"/>
-                    </w:rPr>
-                    <m:t>.</m:t>
-                  </m:r>
-                  <m:r>
-                    <w:rPr>
-                      <w:rFonts w:ascii="Cambria Math" w:eastAsia="Times New Roman" w:hAnsi="Cambria Math" w:cs="Times New Roman"/>
-                      <w:sz w:val="24"/>
-                      <w:szCs w:val="24"/>
-                      <w:lang w:val="en-US"/>
-                    </w:rPr>
-                    <m:t>4</m:t>
-                  </m:r>
-                  <m:r>
-                    <w:rPr>
-                      <w:rFonts w:ascii="Cambria Math" w:eastAsia="Times New Roman" w:hAnsi="Cambria Math" w:cs="Times New Roman"/>
-                      <w:sz w:val="24"/>
-                      <w:szCs w:val="24"/>
-                      <w:lang w:val="en-US"/>
-                    </w:rPr>
-                    <m:t>.</m:t>
-                  </m:r>
-                  <m:r>
-                    <w:rPr>
-                      <w:rFonts w:ascii="Cambria Math" w:eastAsia="Times New Roman" w:hAnsi="Cambria Math" w:cs="Times New Roman"/>
-                      <w:sz w:val="24"/>
-                      <w:szCs w:val="24"/>
-                      <w:lang w:val="en-US"/>
-                    </w:rPr>
-                    <m:t>5.6.8</m:t>
-                  </m:r>
-                  <m:r>
-                    <w:rPr>
-                      <w:rFonts w:ascii="Cambria Math" w:eastAsia="Times New Roman" w:hAnsi="Cambria Math" w:cs="Times New Roman"/>
-                      <w:sz w:val="24"/>
-                      <w:szCs w:val="24"/>
-                      <w:lang w:val="en-US"/>
-                    </w:rPr>
-                    <m:t>,</m:t>
+                    <m:t>1.3.4.5.6.8,</m:t>
                   </m:r>
                 </m:e>
               </m:bar>
@@ -3456,25 +3404,7 @@
                       <w:szCs w:val="24"/>
                       <w:lang w:val="en-US"/>
                     </w:rPr>
-                    <m:t>2.</m:t>
-                  </m:r>
-                  <m:r>
-                    <w:rPr>
-                      <w:rFonts w:ascii="Cambria Math" w:eastAsia="Times New Roman" w:hAnsi="Cambria Math" w:cs="Times New Roman"/>
-                      <w:sz w:val="24"/>
-                      <w:szCs w:val="24"/>
-                      <w:lang w:val="en-US"/>
-                    </w:rPr>
-                    <m:t>7</m:t>
-                  </m:r>
-                  <m:r>
-                    <w:rPr>
-                      <w:rFonts w:ascii="Cambria Math" w:eastAsia="Times New Roman" w:hAnsi="Cambria Math" w:cs="Times New Roman"/>
-                      <w:sz w:val="24"/>
-                      <w:szCs w:val="24"/>
-                      <w:lang w:val="en-US"/>
-                    </w:rPr>
-                    <m:t>.9</m:t>
+                    <m:t>2.7.9</m:t>
                   </m:r>
                 </m:e>
               </m:bar>
@@ -13552,61 +13482,7 @@
                       <w:szCs w:val="24"/>
                       <w:lang w:val="en-US"/>
                     </w:rPr>
-                    <m:t>1.</m:t>
-                  </m:r>
-                  <m:r>
-                    <w:rPr>
-                      <w:rFonts w:ascii="Cambria Math" w:eastAsia="Times New Roman" w:hAnsi="Cambria Math" w:cs="Times New Roman"/>
-                      <w:sz w:val="24"/>
-                      <w:szCs w:val="24"/>
-                      <w:lang w:val="en-US"/>
-                    </w:rPr>
-                    <m:t>3</m:t>
-                  </m:r>
-                  <m:r>
-                    <w:rPr>
-                      <w:rFonts w:ascii="Cambria Math" w:eastAsia="Times New Roman" w:hAnsi="Cambria Math" w:cs="Times New Roman"/>
-                      <w:sz w:val="24"/>
-                      <w:szCs w:val="24"/>
-                      <w:lang w:val="en-US"/>
-                    </w:rPr>
-                    <m:t>.</m:t>
-                  </m:r>
-                  <m:r>
-                    <w:rPr>
-                      <w:rFonts w:ascii="Cambria Math" w:eastAsia="Times New Roman" w:hAnsi="Cambria Math" w:cs="Times New Roman"/>
-                      <w:sz w:val="24"/>
-                      <w:szCs w:val="24"/>
-                      <w:lang w:val="en-US"/>
-                    </w:rPr>
-                    <m:t>4</m:t>
-                  </m:r>
-                  <m:r>
-                    <w:rPr>
-                      <w:rFonts w:ascii="Cambria Math" w:eastAsia="Times New Roman" w:hAnsi="Cambria Math" w:cs="Times New Roman"/>
-                      <w:sz w:val="24"/>
-                      <w:szCs w:val="24"/>
-                      <w:lang w:val="en-US"/>
-                    </w:rPr>
-                    <m:t>.</m:t>
-                  </m:r>
-                  <m:r>
-                    <w:rPr>
-                      <w:rFonts w:ascii="Cambria Math" w:eastAsia="Times New Roman" w:hAnsi="Cambria Math" w:cs="Times New Roman"/>
-                      <w:sz w:val="24"/>
-                      <w:szCs w:val="24"/>
-                      <w:lang w:val="en-US"/>
-                    </w:rPr>
-                    <m:t>5.6.8</m:t>
-                  </m:r>
-                  <m:r>
-                    <w:rPr>
-                      <w:rFonts w:ascii="Cambria Math" w:eastAsia="Times New Roman" w:hAnsi="Cambria Math" w:cs="Times New Roman"/>
-                      <w:sz w:val="24"/>
-                      <w:szCs w:val="24"/>
-                      <w:lang w:val="en-US"/>
-                    </w:rPr>
-                    <m:t>,</m:t>
+                    <m:t>1.3.4.5.6.8,</m:t>
                   </m:r>
                 </m:e>
               </m:bar>
@@ -13633,25 +13509,7 @@
                       <w:szCs w:val="24"/>
                       <w:lang w:val="en-US"/>
                     </w:rPr>
-                    <m:t>2.</m:t>
-                  </m:r>
-                  <m:r>
-                    <w:rPr>
-                      <w:rFonts w:ascii="Cambria Math" w:eastAsia="Times New Roman" w:hAnsi="Cambria Math" w:cs="Times New Roman"/>
-                      <w:sz w:val="24"/>
-                      <w:szCs w:val="24"/>
-                      <w:lang w:val="en-US"/>
-                    </w:rPr>
-                    <m:t>7</m:t>
-                  </m:r>
-                  <m:r>
-                    <w:rPr>
-                      <w:rFonts w:ascii="Cambria Math" w:eastAsia="Times New Roman" w:hAnsi="Cambria Math" w:cs="Times New Roman"/>
-                      <w:sz w:val="24"/>
-                      <w:szCs w:val="24"/>
-                      <w:lang w:val="en-US"/>
-                    </w:rPr>
-                    <m:t>.9</m:t>
+                    <m:t>2.7.9</m:t>
                   </m:r>
                 </m:e>
               </m:bar>
@@ -21510,7 +21368,15 @@
           <w:szCs w:val="24"/>
           <w:lang w:val="en-US"/>
         </w:rPr>
-        <w:t>3.5.8</w:t>
+        <w:t>3.5.8, 9</w:t>
+      </w:r>
+      <w:r>
+        <w:rPr>
+          <w:rFonts w:ascii="Times New Roman" w:eastAsia="Times New Roman" w:hAnsi="Times New Roman" w:cs="Times New Roman"/>
+          <w:sz w:val="24"/>
+          <w:szCs w:val="24"/>
+        </w:rPr>
+        <w:t xml:space="preserve">, </w:t>
       </w:r>
       <w:r>
         <w:rPr>
@@ -21519,87 +21385,7 @@
           <w:szCs w:val="24"/>
           <w:lang w:val="en-US"/>
         </w:rPr>
-        <w:t xml:space="preserve">, </w:t>
-      </w:r>
-      <w:r>
-        <w:rPr>
-          <w:rFonts w:ascii="Times New Roman" w:eastAsia="Times New Roman" w:hAnsi="Times New Roman" w:cs="Times New Roman"/>
-          <w:sz w:val="24"/>
-          <w:szCs w:val="24"/>
-          <w:lang w:val="en-US"/>
-        </w:rPr>
-        <w:t>9</w:t>
-      </w:r>
-      <w:r>
-        <w:rPr>
-          <w:rFonts w:ascii="Times New Roman" w:eastAsia="Times New Roman" w:hAnsi="Times New Roman" w:cs="Times New Roman"/>
-          <w:sz w:val="24"/>
-          <w:szCs w:val="24"/>
-        </w:rPr>
-        <w:t xml:space="preserve">, </w:t>
-      </w:r>
-      <w:r>
-        <w:rPr>
-          <w:rFonts w:ascii="Times New Roman" w:eastAsia="Times New Roman" w:hAnsi="Times New Roman" w:cs="Times New Roman"/>
-          <w:sz w:val="24"/>
-          <w:szCs w:val="24"/>
-          <w:lang w:val="en-US"/>
-        </w:rPr>
-        <w:t>1</w:t>
-      </w:r>
-      <w:r>
-        <w:rPr>
-          <w:rFonts w:ascii="Times New Roman" w:eastAsia="Times New Roman" w:hAnsi="Times New Roman" w:cs="Times New Roman"/>
-          <w:sz w:val="24"/>
-          <w:szCs w:val="24"/>
-          <w:lang w:val="en-US"/>
-        </w:rPr>
-        <w:t xml:space="preserve">, </w:t>
-      </w:r>
-      <w:r>
-        <w:rPr>
-          <w:rFonts w:ascii="Times New Roman" w:eastAsia="Times New Roman" w:hAnsi="Times New Roman" w:cs="Times New Roman"/>
-          <w:sz w:val="24"/>
-          <w:szCs w:val="24"/>
-          <w:lang w:val="en-US"/>
-        </w:rPr>
-        <w:t>2</w:t>
-      </w:r>
-      <w:r>
-        <w:rPr>
-          <w:rFonts w:ascii="Times New Roman" w:eastAsia="Times New Roman" w:hAnsi="Times New Roman" w:cs="Times New Roman"/>
-          <w:sz w:val="24"/>
-          <w:szCs w:val="24"/>
-          <w:lang w:val="en-US"/>
-        </w:rPr>
-        <w:t xml:space="preserve">, </w:t>
-      </w:r>
-      <w:r>
-        <w:rPr>
-          <w:rFonts w:ascii="Times New Roman" w:eastAsia="Times New Roman" w:hAnsi="Times New Roman" w:cs="Times New Roman"/>
-          <w:sz w:val="24"/>
-          <w:szCs w:val="24"/>
-          <w:lang w:val="en-US"/>
-        </w:rPr>
-        <w:t>4.</w:t>
-      </w:r>
-      <w:r>
-        <w:rPr>
-          <w:rFonts w:ascii="Times New Roman" w:eastAsia="Times New Roman" w:hAnsi="Times New Roman" w:cs="Times New Roman"/>
-          <w:sz w:val="24"/>
-          <w:szCs w:val="24"/>
-          <w:lang w:val="en-US"/>
-        </w:rPr>
-        <w:t xml:space="preserve">7, </w:t>
-      </w:r>
-      <w:r>
-        <w:rPr>
-          <w:rFonts w:ascii="Times New Roman" w:eastAsia="Times New Roman" w:hAnsi="Times New Roman" w:cs="Times New Roman"/>
-          <w:sz w:val="24"/>
-          <w:szCs w:val="24"/>
-          <w:lang w:val="en-US"/>
-        </w:rPr>
-        <w:t>6</w:t>
+        <w:t>1, 2, 4.7, 6</w:t>
       </w:r>
       <w:r>
         <w:rPr>
@@ -23182,17 +22968,7 @@
           <w:vertAlign w:val="subscript"/>
           <w:lang w:val="en-US"/>
         </w:rPr>
-        <w:t>6</w:t>
-      </w:r>
-      <w:r>
-        <w:rPr>
-          <w:rFonts w:ascii="Times New Roman" w:eastAsia="Times New Roman" w:hAnsi="Times New Roman" w:cs="Times New Roman"/>
-          <w:sz w:val="24"/>
-          <w:szCs w:val="24"/>
-          <w:vertAlign w:val="subscript"/>
-          <w:lang w:val="en-US"/>
-        </w:rPr>
-        <w:t xml:space="preserve">, </w:t>
+        <w:t xml:space="preserve">6, </w:t>
       </w:r>
       <w:r>
         <w:rPr>
@@ -24942,43 +24718,7 @@
           <w:szCs w:val="24"/>
           <w:lang w:val="en-US"/>
         </w:rPr>
-        <w:t>, 2, 3, 4</w:t>
-      </w:r>
-      <w:r>
-        <w:rPr>
-          <w:rFonts w:ascii="Times New Roman" w:eastAsia="Times New Roman" w:hAnsi="Times New Roman" w:cs="Times New Roman"/>
-          <w:sz w:val="24"/>
-          <w:szCs w:val="24"/>
-          <w:lang w:val="en-US"/>
-        </w:rPr>
-        <w:t>,</w:t>
-      </w:r>
-      <w:r>
-        <w:rPr>
-          <w:rFonts w:ascii="Times New Roman" w:eastAsia="Times New Roman" w:hAnsi="Times New Roman" w:cs="Times New Roman"/>
-          <w:sz w:val="24"/>
-          <w:szCs w:val="24"/>
-          <w:lang w:val="en-US"/>
-        </w:rPr>
-        <w:t xml:space="preserve"> 5, 6,</w:t>
-      </w:r>
-      <w:r>
-        <w:rPr>
-          <w:rFonts w:ascii="Times New Roman" w:eastAsia="Times New Roman" w:hAnsi="Times New Roman" w:cs="Times New Roman"/>
-          <w:sz w:val="24"/>
-          <w:szCs w:val="24"/>
-          <w:lang w:val="en-US"/>
-        </w:rPr>
-        <w:t xml:space="preserve"> 7,</w:t>
-      </w:r>
-      <w:r>
-        <w:rPr>
-          <w:rFonts w:ascii="Times New Roman" w:eastAsia="Times New Roman" w:hAnsi="Times New Roman" w:cs="Times New Roman"/>
-          <w:sz w:val="24"/>
-          <w:szCs w:val="24"/>
-          <w:lang w:val="en-US"/>
-        </w:rPr>
-        <w:t xml:space="preserve"> 8, 9</w:t>
+        <w:t>, 2, 3, 4, 5, 6, 7, 8, 9</w:t>
       </w:r>
       <w:r>
         <w:rPr>
@@ -28256,17 +27996,7 @@
           <w:sz w:val="24"/>
           <w:szCs w:val="20"/>
         </w:rPr>
-        <w:t>Учитывая свойства транзитивности для эквивалентных состояний, а также состояния, которые не вошли в пары эквивалентных состояний, получим следующее множеств</w:t>
-      </w:r>
-      <w:bookmarkStart w:id="0" w:name="_GoBack"/>
-      <w:bookmarkEnd w:id="0"/>
-      <w:r>
-        <w:rPr>
-          <w:rFonts w:ascii="Times New Roman" w:eastAsia="Times New Roman" w:hAnsi="Times New Roman" w:cs="Times New Roman"/>
-          <w:sz w:val="24"/>
-          <w:szCs w:val="20"/>
-        </w:rPr>
-        <w:t>о классов эквивалентности:</w:t>
+        <w:t>Учитывая свойства транзитивности для эквивалентных состояний, а также состояния, которые не вошли в пары эквивалентных состояний, получим следующее множество классов эквивалентности:</w:t>
       </w:r>
     </w:p>
     <w:p>

</xml_diff>